<commit_message>
modified a little bit.
</commit_message>
<xml_diff>
--- a/pjangra/Docker-swarm-cluster.docx
+++ b/pjangra/Docker-swarm-cluster.docx
@@ -676,8 +676,8 @@
         </w:rPr>
         <w:drawing>
           <wp:inline distT="0" distB="0" distL="0" distR="0" wp14:anchorId="39D1CDE5" wp14:editId="575C9C38">
-            <wp:extent cx="5657850" cy="473075"/>
-            <wp:effectExtent l="0" t="0" r="0" b="3175"/>
+            <wp:extent cx="5657850" cy="533400"/>
+            <wp:effectExtent l="0" t="0" r="0" b="0"/>
             <wp:docPr id="6" name="Picture 6"/>
             <wp:cNvGraphicFramePr>
               <a:graphicFrameLocks xmlns:a="http://schemas.openxmlformats.org/drawingml/2006/main" noChangeAspect="1"/>
@@ -698,7 +698,7 @@
                   <pic:spPr>
                     <a:xfrm>
                       <a:off x="0" y="0"/>
-                      <a:ext cx="5657850" cy="473075"/>
+                      <a:ext cx="5657850" cy="533400"/>
                     </a:xfrm>
                     <a:prstGeom prst="rect">
                       <a:avLst/>
@@ -1294,15 +1294,7 @@
         <w:rPr>
           <w:rFonts w:ascii="Consolas" w:hAnsi="Consolas" w:cs="Consolas"/>
         </w:rPr>
-        <w:t>ku</w:t>
-      </w:r>
-      <w:bookmarkStart w:id="0" w:name="_GoBack"/>
-      <w:bookmarkEnd w:id="0"/>
-      <w:r>
-        <w:rPr>
-          <w:rFonts w:ascii="Consolas" w:hAnsi="Consolas" w:cs="Consolas"/>
-        </w:rPr>
-        <w:t>fu</w:t>
+        <w:t>kufu</w:t>
       </w:r>
       <w:proofErr w:type="spellEnd"/>
       <w:r>
@@ -1405,6 +1397,8 @@
           <w:b/>
         </w:rPr>
       </w:pPr>
+      <w:bookmarkStart w:id="0" w:name="_GoBack"/>
+      <w:bookmarkEnd w:id="0"/>
     </w:p>
     <w:sectPr>
       <w:pgSz w:w="12240" w:h="15840"/>

</xml_diff>